<commit_message>
Update Cloud Native Development part 2.docx
</commit_message>
<xml_diff>
--- a/07-Cloud-Native development/Cloud Native Development part 2.docx
+++ b/07-Cloud-Native development/Cloud Native Development part 2.docx
@@ -94,50 +94,43 @@
       </w:pPr>
       <w:r>
         <w:lastRenderedPageBreak/>
-        <w:t xml:space="preserve">In an ideal situation, we should use both strategies. Whether this is possible depends on the specific architecture of the application. If we design the application to store all sessions in one place, it will be challenging to scale it horizontally. On the contrary, if an instance processes a task by accessing a third intermediary service for the necessary data, then it does not matter how many instances we have. This approach is called stateless. Once again, we emphasize that stateless does not store user data. For most tasks, this is necessary. How else can a customer's order be processed if the application doesn't remember their preferred dish? However, this data should not be stored in the memory of a specific instance, but placed, say, in a database. Then the instance can get the order details at any time, based on the transmitted identifier (it comes </w:t>
-      </w:r>
-      <w:proofErr w:type="gramStart"/>
-      <w:r>
-        <w:t>in</w:t>
-      </w:r>
-      <w:proofErr w:type="gramEnd"/>
-      <w:r>
-        <w:t xml:space="preserve"> the request from the client application). Let's say a hungry customer checks his smartphone every five minutes to find out the state of his dinner. Each request has the same identifier, and the requests are processed by different instances, and it does not matter which of them received the request this time.</w:t>
-      </w:r>
-    </w:p>
-    <w:p>
-      <w:pPr>
-        <w:jc w:val="both"/>
-      </w:pPr>
-      <w:r>
-        <w:t>Such</w:t>
-      </w:r>
-      <w:r>
-        <w:t xml:space="preserve"> flexible architecture is not always found, especially when it comes to old applications. They are characterized by vertical scaling, and horizontal scaling requires a lot of work; the solution will be a homemade solution.</w:t>
-      </w:r>
-    </w:p>
-    <w:p>
-      <w:pPr>
-        <w:jc w:val="both"/>
-      </w:pPr>
-      <w:r>
-        <w:t xml:space="preserve">Therefore, applications have a scaling limit. With vertical scaling, this is </w:t>
-      </w:r>
-      <w:proofErr w:type="gramStart"/>
-      <w:r>
-        <w:t>quite obvious</w:t>
-      </w:r>
-      <w:proofErr w:type="gramEnd"/>
-      <w:r>
-        <w:t xml:space="preserve"> because no vendor can place infinite resources in a specific virtual machine. With horizontal scaling, things are better. Theoretically, the number of instances can be any. In practice, an excessive number increases the load on the load balancer. In this case, you </w:t>
-      </w:r>
-      <w:proofErr w:type="gramStart"/>
-      <w:r>
-        <w:t>have to</w:t>
-      </w:r>
-      <w:proofErr w:type="gramEnd"/>
-      <w:r>
-        <w:t xml:space="preserve"> create several load balancers and create a hierarchy of them. In this case, a stateless instance can operate without knowledge of its clone count or the control superstructure above it.</w:t>
+        <w:t>In an ideal situation, we should use both strategies. Whether this is possible depends on the specific architecture of the application. If we design the application to store all sessions in one place, it will be challenging to scale it horizontally. On the contrary, if an instance processes a task by accessing a third intermediary service for the necessary data, then it does not matter how many instances we have. This approach is called stateless. Once again, we emphasize that stateless does not store user data. For most tasks, this is necessary. How else can a customer's order be processed if the application doesn't remember their preferred dish? However, this data should not be stored in the memory of a specific instance, but placed, say, in a database. Then the instance can get the order details at any time, based on the transmitted identifier (it comes in the request from the client application). Let's say a hungry customer checks his smartphone every five minutes to find out the state of his dinner. Each request has the same identifier, and the requests are processed by different instances, and it does not matter which of them received the request this time.</w:t>
+      </w:r>
+    </w:p>
+    <w:p>
+      <w:pPr>
+        <w:jc w:val="both"/>
+      </w:pPr>
+      <w:r>
+        <w:t>Such flexible architecture is not always found, especially when it comes to old applications. They are characterized by vertical scaling, and horizontal scaling requires a lot of work; the solution will be a homemade solution.</w:t>
+      </w:r>
+    </w:p>
+    <w:p>
+      <w:pPr>
+        <w:jc w:val="both"/>
+      </w:pPr>
+      <w:r>
+        <w:t>Therefore, applications have a scaling limit. With vertical scaling, this is quite obvious because no vendor can place infinite resources in a specific virtual machine. With horizontal scaling, things are better. Theoretically, the number of instances can be any. In practice, an excessive number increases the load on the load balancer. In this case, you have to create several load balancers and create a hierarchy of them. In this case, a stateless instance can operate without knowledge of its clone count or the control superstructure above it.</w:t>
+      </w:r>
+    </w:p>
+    <w:p>
+      <w:pPr>
+        <w:jc w:val="both"/>
+      </w:pPr>
+      <w:r>
+        <w:t xml:space="preserve">In conclusion, let's talk about fault tolerance. This is a measure of how the system </w:t>
+      </w:r>
+      <w:r>
+        <w:t>resists</w:t>
+      </w:r>
+      <w:r>
+        <w:t xml:space="preserve"> failure. If we are talking about a system managed by a load balancer, a catastrophe will not happen. The failure of one instance will entail an increase in the load on the remaining ones. And if the autoscaling mode is enabled, the system itself will create another instance to replace the faulty one. The situation is much worse in the case of old systems, where there is only one server or a small number of them. Often, maintenance (restart) of such systems is in manual or semi-automatic mode. The failure of the server will entail the failure of the </w:t>
+      </w:r>
+      <w:r>
+        <w:t>system</w:t>
+      </w:r>
+      <w:r>
+        <w:t>. Which often happens.</w:t>
       </w:r>
     </w:p>
     <w:p>

</xml_diff>